<commit_message>
modified the bay file
</commit_message>
<xml_diff>
--- a/Bay area HIUI 8.02SP3 Install notes.docx
+++ b/Bay area HIUI 8.02SP3 Install notes.docx
@@ -799,8 +799,6 @@
       <w:r>
         <w:t>Issue resolved</w:t>
       </w:r>
-      <w:bookmarkStart w:id="1" w:name="_GoBack"/>
-      <w:bookmarkEnd w:id="1"/>
     </w:p>
     <w:p>
       <w:r>
@@ -1667,7 +1665,13 @@
         <w:t>This command will restore from tenant folder in the bin\dump directory if it exists, modify the path if you are restoring from a dump folder elsewhere</w:t>
       </w:r>
     </w:p>
-    <w:p/>
+    <w:p>
+      <w:r>
+        <w:t>This file has been used for a example of github</w:t>
+      </w:r>
+      <w:bookmarkStart w:id="1" w:name="_GoBack"/>
+      <w:bookmarkEnd w:id="1"/>
+    </w:p>
     <w:sectPr>
       <w:pgSz w:w="12240" w:h="15840"/>
       <w:pgMar w:top="1440" w:right="1440" w:bottom="1440" w:left="1440" w:header="720" w:footer="720" w:gutter="0"/>
@@ -2710,6 +2714,7 @@
     <w:lsdException w:name="HTML Sample" w:semiHidden="1" w:unhideWhenUsed="1"/>
     <w:lsdException w:name="HTML Typewriter" w:semiHidden="1" w:unhideWhenUsed="1"/>
     <w:lsdException w:name="HTML Variable" w:semiHidden="1" w:unhideWhenUsed="1"/>
+    <w:lsdException w:name="Normal Table" w:semiHidden="1" w:unhideWhenUsed="1"/>
     <w:lsdException w:name="annotation subject" w:semiHidden="1" w:unhideWhenUsed="1"/>
     <w:lsdException w:name="No List" w:semiHidden="1" w:unhideWhenUsed="1"/>
     <w:lsdException w:name="Outline List 1" w:semiHidden="1" w:unhideWhenUsed="1"/>
@@ -2755,9 +2760,11 @@
     <w:lsdException w:name="Table Subtle 1" w:semiHidden="1" w:unhideWhenUsed="1"/>
     <w:lsdException w:name="Table Subtle 2" w:semiHidden="1" w:unhideWhenUsed="1"/>
     <w:lsdException w:name="Table Web 1" w:semiHidden="1" w:unhideWhenUsed="1"/>
+    <w:lsdException w:name="Table Web 2" w:semiHidden="1" w:unhideWhenUsed="1"/>
     <w:lsdException w:name="Table Web 3" w:semiHidden="1" w:unhideWhenUsed="1"/>
     <w:lsdException w:name="Balloon Text" w:semiHidden="1" w:unhideWhenUsed="1"/>
     <w:lsdException w:name="Table Grid" w:uiPriority="39"/>
+    <w:lsdException w:name="Table Theme" w:semiHidden="1" w:unhideWhenUsed="1"/>
     <w:lsdException w:name="Placeholder Text" w:semiHidden="1"/>
     <w:lsdException w:name="No Spacing" w:uiPriority="1" w:qFormat="1"/>
     <w:lsdException w:name="Light Shading" w:uiPriority="60"/>
@@ -3687,21 +3694,6 @@
 </file>
 
 <file path=customXml/item1.xml><?xml version="1.0" encoding="utf-8"?>
-<p:properties xmlns:p="http://schemas.microsoft.com/office/2006/metadata/properties" xmlns:xsi="http://www.w3.org/2001/XMLSchema-instance" xmlns:pc="http://schemas.microsoft.com/office/infopath/2007/PartnerControls">
-  <documentManagement/>
-</p:properties>
-</file>
-
-<file path=customXml/item2.xml><?xml version="1.0" encoding="utf-8"?>
-<?mso-contentType ?>
-<FormTemplates xmlns="http://schemas.microsoft.com/sharepoint/v3/contenttype/forms">
-  <Display>DocumentLibraryForm</Display>
-  <Edit>DocumentLibraryForm</Edit>
-  <New>DocumentLibraryForm</New>
-</FormTemplates>
-</file>
-
-<file path=customXml/item3.xml><?xml version="1.0" encoding="utf-8"?>
 <ct:contentTypeSchema xmlns:ct="http://schemas.microsoft.com/office/2006/metadata/contentType" xmlns:ma="http://schemas.microsoft.com/office/2006/metadata/properties/metaAttributes" ct:_="" ma:_="" ma:contentTypeName="Document" ma:contentTypeID="0x010100F305C7E5E7992645A71EB9F76899E953" ma:contentTypeVersion="13" ma:contentTypeDescription="Create a new document." ma:contentTypeScope="" ma:versionID="12ae6b67953fbb7ada6c6f683143ef65">
   <xsd:schema xmlns:xsd="http://www.w3.org/2001/XMLSchema" xmlns:xs="http://www.w3.org/2001/XMLSchema" xmlns:p="http://schemas.microsoft.com/office/2006/metadata/properties" xmlns:ns3="d3d3a2e7-22be-4155-961b-62f3e99b26ae" xmlns:ns4="75513505-df5c-432b-a7c4-8a87d96884ba" targetNamespace="http://schemas.microsoft.com/office/2006/metadata/properties" ma:root="true" ma:fieldsID="4f0bb46481242fdbb25f675fe6c840ef" ns3:_="" ns4:_="">
     <xsd:import namespace="d3d3a2e7-22be-4155-961b-62f3e99b26ae"/>
@@ -3924,32 +3916,22 @@
 </ct:contentTypeSchema>
 </file>
 
-<file path=customXml/itemProps1.xml><?xml version="1.0" encoding="utf-8"?>
-<ds:datastoreItem xmlns:ds="http://schemas.openxmlformats.org/officeDocument/2006/customXml" ds:itemID="{CAA226DB-D32E-4F98-B362-46D8A4BF4953}">
-  <ds:schemaRefs>
-    <ds:schemaRef ds:uri="75513505-df5c-432b-a7c4-8a87d96884ba"/>
-    <ds:schemaRef ds:uri="http://schemas.openxmlformats.org/package/2006/metadata/core-properties"/>
-    <ds:schemaRef ds:uri="http://purl.org/dc/elements/1.1/"/>
-    <ds:schemaRef ds:uri="d3d3a2e7-22be-4155-961b-62f3e99b26ae"/>
-    <ds:schemaRef ds:uri="http://schemas.microsoft.com/office/2006/documentManagement/types"/>
-    <ds:schemaRef ds:uri="http://purl.org/dc/terms/"/>
-    <ds:schemaRef ds:uri="http://schemas.microsoft.com/office/2006/metadata/properties"/>
-    <ds:schemaRef ds:uri="http://www.w3.org/XML/1998/namespace"/>
-    <ds:schemaRef ds:uri="http://purl.org/dc/dcmitype/"/>
-    <ds:schemaRef ds:uri="http://schemas.microsoft.com/office/infopath/2007/PartnerControls"/>
-  </ds:schemaRefs>
-</ds:datastoreItem>
+<file path=customXml/item2.xml><?xml version="1.0" encoding="utf-8"?>
+<?mso-contentType ?>
+<FormTemplates xmlns="http://schemas.microsoft.com/sharepoint/v3/contenttype/forms">
+  <Display>DocumentLibraryForm</Display>
+  <Edit>DocumentLibraryForm</Edit>
+  <New>DocumentLibraryForm</New>
+</FormTemplates>
 </file>
 
-<file path=customXml/itemProps2.xml><?xml version="1.0" encoding="utf-8"?>
-<ds:datastoreItem xmlns:ds="http://schemas.openxmlformats.org/officeDocument/2006/customXml" ds:itemID="{3317E76B-6116-4A46-9F89-52340938BB5C}">
-  <ds:schemaRefs>
-    <ds:schemaRef ds:uri="http://schemas.microsoft.com/sharepoint/v3/contenttype/forms"/>
-  </ds:schemaRefs>
-</ds:datastoreItem>
+<file path=customXml/item3.xml><?xml version="1.0" encoding="utf-8"?>
+<p:properties xmlns:p="http://schemas.microsoft.com/office/2006/metadata/properties" xmlns:xsi="http://www.w3.org/2001/XMLSchema-instance" xmlns:pc="http://schemas.microsoft.com/office/infopath/2007/PartnerControls">
+  <documentManagement/>
+</p:properties>
 </file>
 
-<file path=customXml/itemProps3.xml><?xml version="1.0" encoding="utf-8"?>
+<file path=customXml/itemProps1.xml><?xml version="1.0" encoding="utf-8"?>
 <ds:datastoreItem xmlns:ds="http://schemas.openxmlformats.org/officeDocument/2006/customXml" ds:itemID="{11DEE418-DB95-4403-AF93-3C59AF51FE2E}">
   <ds:schemaRefs>
     <ds:schemaRef ds:uri="http://schemas.microsoft.com/office/2006/metadata/contentType"/>
@@ -3966,4 +3948,29 @@
     <ds:schemaRef ds:uri="http://schemas.microsoft.com/internal/obd"/>
   </ds:schemaRefs>
 </ds:datastoreItem>
+</file>
+
+<file path=customXml/itemProps2.xml><?xml version="1.0" encoding="utf-8"?>
+<ds:datastoreItem xmlns:ds="http://schemas.openxmlformats.org/officeDocument/2006/customXml" ds:itemID="{3317E76B-6116-4A46-9F89-52340938BB5C}">
+  <ds:schemaRefs>
+    <ds:schemaRef ds:uri="http://schemas.microsoft.com/sharepoint/v3/contenttype/forms"/>
+  </ds:schemaRefs>
+</ds:datastoreItem>
+</file>
+
+<file path=customXml/itemProps3.xml><?xml version="1.0" encoding="utf-8"?>
+<ds:datastoreItem xmlns:ds="http://schemas.openxmlformats.org/officeDocument/2006/customXml" ds:itemID="{CAA226DB-D32E-4F98-B362-46D8A4BF4953}">
+  <ds:schemaRefs>
+    <ds:schemaRef ds:uri="http://purl.org/dc/terms/"/>
+    <ds:schemaRef ds:uri="http://www.w3.org/XML/1998/namespace"/>
+    <ds:schemaRef ds:uri="http://schemas.microsoft.com/office/2006/metadata/properties"/>
+    <ds:schemaRef ds:uri="http://purl.org/dc/elements/1.1/"/>
+    <ds:schemaRef ds:uri="75513505-df5c-432b-a7c4-8a87d96884ba"/>
+    <ds:schemaRef ds:uri="http://schemas.microsoft.com/office/2006/documentManagement/types"/>
+    <ds:schemaRef ds:uri="http://schemas.microsoft.com/office/infopath/2007/PartnerControls"/>
+    <ds:schemaRef ds:uri="http://schemas.openxmlformats.org/package/2006/metadata/core-properties"/>
+    <ds:schemaRef ds:uri="d3d3a2e7-22be-4155-961b-62f3e99b26ae"/>
+    <ds:schemaRef ds:uri="http://purl.org/dc/dcmitype/"/>
+  </ds:schemaRefs>
+</ds:datastoreItem>
 </file>
</xml_diff>